<commit_message>
add simple explanatory material
</commit_message>
<xml_diff>
--- a/后台说明完整版.docx
+++ b/后台说明完整版.docx
@@ -1822,9 +1822,17 @@
           <w:sz w:val="32"/>
           <w:szCs w:val="24"/>
         </w:rPr>
-        <w:t>积分管理及项目系统</w:t>
+        <w:t>积分管理及权益</w:t>
       </w:r>
       <w:bookmarkEnd w:id="5"/>
+      <w:r>
+        <w:rPr>
+          <w:rFonts w:asciiTheme="minorEastAsia" w:hAnsiTheme="minorEastAsia" w:hint="eastAsia"/>
+          <w:sz w:val="32"/>
+          <w:szCs w:val="24"/>
+        </w:rPr>
+        <w:t>发布</w:t>
+      </w:r>
     </w:p>
     <w:p>
       <w:pPr>
@@ -3288,23 +3296,13 @@
                 <w:szCs w:val="24"/>
               </w:rPr>
             </w:pPr>
-            <w:proofErr w:type="spellStart"/>
-            <w:r>
-              <w:rPr>
-                <w:rFonts w:asciiTheme="minorEastAsia" w:hAnsiTheme="minorEastAsia"/>
-                <w:sz w:val="24"/>
-                <w:szCs w:val="24"/>
-              </w:rPr>
-              <w:t>Xxxx</w:t>
-            </w:r>
-            <w:proofErr w:type="spellEnd"/>
-            <w:r>
-              <w:rPr>
-                <w:rFonts w:asciiTheme="minorEastAsia" w:hAnsiTheme="minorEastAsia"/>
-                <w:sz w:val="24"/>
-                <w:szCs w:val="24"/>
-              </w:rPr>
-              <w:t xml:space="preserve"> </w:t>
+            <w:r>
+              <w:rPr>
+                <w:rFonts w:asciiTheme="minorEastAsia" w:hAnsiTheme="minorEastAsia"/>
+                <w:sz w:val="24"/>
+                <w:szCs w:val="24"/>
+              </w:rPr>
+              <w:t xml:space="preserve">Xxxx </w:t>
             </w:r>
           </w:p>
         </w:tc>
@@ -3420,7 +3418,6 @@
                 <w:szCs w:val="24"/>
               </w:rPr>
             </w:pPr>
-            <w:proofErr w:type="spellStart"/>
             <w:r>
               <w:rPr>
                 <w:rFonts w:asciiTheme="minorEastAsia" w:hAnsiTheme="minorEastAsia"/>
@@ -3429,7 +3426,6 @@
               </w:rPr>
               <w:t>Xxxx</w:t>
             </w:r>
-            <w:proofErr w:type="spellEnd"/>
           </w:p>
         </w:tc>
         <w:tc>
@@ -3959,7 +3955,6 @@
                 <w:szCs w:val="24"/>
               </w:rPr>
             </w:pPr>
-            <w:proofErr w:type="spellStart"/>
             <w:r>
               <w:rPr>
                 <w:rFonts w:asciiTheme="minorEastAsia" w:hAnsiTheme="minorEastAsia"/>
@@ -3968,7 +3963,6 @@
               </w:rPr>
               <w:t>Xxxx</w:t>
             </w:r>
-            <w:proofErr w:type="spellEnd"/>
           </w:p>
         </w:tc>
         <w:tc>
@@ -4115,7 +4109,6 @@
                 <w:szCs w:val="24"/>
               </w:rPr>
             </w:pPr>
-            <w:proofErr w:type="spellStart"/>
             <w:r>
               <w:rPr>
                 <w:rFonts w:asciiTheme="minorEastAsia" w:hAnsiTheme="minorEastAsia"/>
@@ -4124,7 +4117,6 @@
               </w:rPr>
               <w:t>Xxxx</w:t>
             </w:r>
-            <w:proofErr w:type="spellEnd"/>
           </w:p>
         </w:tc>
         <w:tc>
@@ -7820,8 +7812,6 @@
           <w:szCs w:val="24"/>
         </w:rPr>
       </w:pPr>
-      <w:bookmarkStart w:id="12" w:name="_GoBack"/>
-      <w:bookmarkEnd w:id="12"/>
     </w:p>
     <w:p>
       <w:pPr>
@@ -8298,7 +8288,7 @@
           <w:szCs w:val="24"/>
         </w:rPr>
       </w:pPr>
-      <w:bookmarkStart w:id="13" w:name="_Toc514073463"/>
+      <w:bookmarkStart w:id="12" w:name="_Toc514073463"/>
       <w:r>
         <w:rPr>
           <w:rFonts w:asciiTheme="minorEastAsia" w:hAnsiTheme="minorEastAsia" w:hint="eastAsia"/>
@@ -8315,7 +8305,7 @@
         </w:rPr>
         <w:t>5积分排名查询</w:t>
       </w:r>
-      <w:bookmarkEnd w:id="13"/>
+      <w:bookmarkEnd w:id="12"/>
     </w:p>
     <w:p>
       <w:pPr>
@@ -9010,53 +9000,61 @@
           <w:szCs w:val="24"/>
         </w:rPr>
       </w:pPr>
-      <w:bookmarkStart w:id="14" w:name="_Toc514073464"/>
+      <w:bookmarkStart w:id="13" w:name="_Toc514073464"/>
       <w:r>
         <w:rPr>
           <w:rFonts w:asciiTheme="minorEastAsia" w:hAnsiTheme="minorEastAsia" w:hint="eastAsia"/>
           <w:sz w:val="32"/>
           <w:szCs w:val="24"/>
         </w:rPr>
-        <w:t>3任务管理系统</w:t>
+        <w:t>3任务管理</w:t>
+      </w:r>
+      <w:bookmarkEnd w:id="13"/>
+      <w:r>
+        <w:rPr>
+          <w:rFonts w:asciiTheme="minorEastAsia" w:hAnsiTheme="minorEastAsia" w:hint="eastAsia"/>
+          <w:sz w:val="32"/>
+          <w:szCs w:val="24"/>
+        </w:rPr>
+        <w:t>及发布</w:t>
+      </w:r>
+    </w:p>
+    <w:p>
+      <w:r>
+        <w:rPr>
+          <w:rFonts w:hint="eastAsia"/>
+        </w:rPr>
+        <w:t>进入此功能页后显示已发布任务列表，点击任务后进入任务编辑页。在此页面可发页新的任务，填写好任务信息后可由管理员确认是否发布此任务，或保存草稿。此页面可对已经发布的任务进行修改的删除。</w:t>
+      </w:r>
+    </w:p>
+    <w:p>
+      <w:pPr>
+        <w:pStyle w:val="2"/>
+        <w:rPr>
+          <w:rFonts w:asciiTheme="minorEastAsia" w:hAnsiTheme="minorEastAsia"/>
+          <w:b w:val="0"/>
+          <w:sz w:val="24"/>
+          <w:szCs w:val="24"/>
+        </w:rPr>
+      </w:pPr>
+      <w:bookmarkStart w:id="14" w:name="_Toc514073466"/>
+      <w:r>
+        <w:rPr>
+          <w:rFonts w:asciiTheme="minorEastAsia" w:hAnsiTheme="minorEastAsia" w:hint="eastAsia"/>
+          <w:sz w:val="24"/>
+          <w:szCs w:val="24"/>
+        </w:rPr>
+        <w:t>3.1</w:t>
+      </w:r>
+      <w:r>
+        <w:rPr>
+          <w:rFonts w:asciiTheme="minorEastAsia" w:hAnsiTheme="minorEastAsia" w:hint="eastAsia"/>
+          <w:sz w:val="24"/>
+          <w:szCs w:val="24"/>
+        </w:rPr>
+        <w:t>任务列表</w:t>
       </w:r>
       <w:bookmarkEnd w:id="14"/>
-    </w:p>
-    <w:p>
-      <w:r>
-        <w:rPr>
-          <w:rFonts w:hint="eastAsia"/>
-        </w:rPr>
-        <w:t>进入此功能页后显示已发布任务列表，点击任务后进入任务编辑页。在此页面可发页新的任务，填写好任务信息后可由管理员确认是否发布此任务，或保存草稿。此页面可对已经发布的任务进行修改的删除。</w:t>
-      </w:r>
-    </w:p>
-    <w:p>
-      <w:pPr>
-        <w:pStyle w:val="2"/>
-        <w:rPr>
-          <w:rFonts w:asciiTheme="minorEastAsia" w:hAnsiTheme="minorEastAsia"/>
-          <w:b w:val="0"/>
-          <w:sz w:val="24"/>
-          <w:szCs w:val="24"/>
-        </w:rPr>
-      </w:pPr>
-      <w:bookmarkStart w:id="15" w:name="_Toc514073466"/>
-      <w:r>
-        <w:rPr>
-          <w:rFonts w:asciiTheme="minorEastAsia" w:hAnsiTheme="minorEastAsia" w:hint="eastAsia"/>
-          <w:sz w:val="24"/>
-          <w:szCs w:val="24"/>
-        </w:rPr>
-        <w:t>3.1</w:t>
-      </w:r>
-      <w:r>
-        <w:rPr>
-          <w:rFonts w:asciiTheme="minorEastAsia" w:hAnsiTheme="minorEastAsia" w:hint="eastAsia"/>
-          <w:sz w:val="24"/>
-          <w:szCs w:val="24"/>
-        </w:rPr>
-        <w:t>任务列表</w:t>
-      </w:r>
-      <w:bookmarkEnd w:id="15"/>
     </w:p>
     <w:p>
       <w:pPr>
@@ -11195,7 +11193,7 @@
           <w:szCs w:val="24"/>
         </w:rPr>
       </w:pPr>
-      <w:bookmarkStart w:id="16" w:name="_Toc514073468"/>
+      <w:bookmarkStart w:id="15" w:name="_Toc514073468"/>
       <w:r>
         <w:rPr>
           <w:rFonts w:asciiTheme="minorEastAsia" w:hAnsiTheme="minorEastAsia" w:hint="eastAsia"/>
@@ -11204,7 +11202,7 @@
         </w:rPr>
         <w:t>3.3.1人工审核</w:t>
       </w:r>
-      <w:bookmarkEnd w:id="16"/>
+      <w:bookmarkEnd w:id="15"/>
     </w:p>
     <w:p>
       <w:pPr>
@@ -12087,7 +12085,7 @@
       <w:pPr>
         <w:spacing w:beforeLines="50" w:before="156" w:line="320" w:lineRule="atLeast"/>
         <w:rPr>
-          <w:rFonts w:asciiTheme="minorEastAsia" w:hAnsiTheme="minorEastAsia" w:hint="eastAsia"/>
+          <w:rFonts w:asciiTheme="minorEastAsia" w:hAnsiTheme="minorEastAsia"/>
           <w:sz w:val="24"/>
           <w:szCs w:val="24"/>
         </w:rPr>
@@ -12138,7 +12136,7 @@
           <w:szCs w:val="24"/>
         </w:rPr>
       </w:pPr>
-      <w:bookmarkStart w:id="17" w:name="_Toc514073469"/>
+      <w:bookmarkStart w:id="16" w:name="_Toc514073469"/>
       <w:r>
         <w:rPr>
           <w:rFonts w:asciiTheme="minorEastAsia" w:hAnsiTheme="minorEastAsia" w:hint="eastAsia"/>
@@ -12147,70 +12145,96 @@
         </w:rPr>
         <w:t>3.3.2系统自动审核功能</w:t>
       </w:r>
+      <w:bookmarkEnd w:id="16"/>
+    </w:p>
+    <w:p>
+      <w:pPr>
+        <w:spacing w:beforeLines="50" w:before="156" w:line="320" w:lineRule="atLeast"/>
+        <w:rPr>
+          <w:rFonts w:asciiTheme="minorEastAsia" w:hAnsiTheme="minorEastAsia"/>
+          <w:sz w:val="24"/>
+          <w:szCs w:val="24"/>
+        </w:rPr>
+      </w:pPr>
+      <w:r>
+        <w:rPr>
+          <w:rFonts w:asciiTheme="minorEastAsia" w:hAnsiTheme="minorEastAsia" w:hint="eastAsia"/>
+          <w:sz w:val="24"/>
+          <w:szCs w:val="24"/>
+        </w:rPr>
+        <w:t>若任务为自动审核任务，当用户在用户端提交任务后，若任务条件达到自动审核所定条件，则自动判定为通过</w:t>
+      </w:r>
+      <w:r>
+        <w:rPr>
+          <w:rFonts w:asciiTheme="minorEastAsia" w:hAnsiTheme="minorEastAsia" w:hint="eastAsia"/>
+          <w:sz w:val="24"/>
+          <w:szCs w:val="24"/>
+        </w:rPr>
+        <w:t>，</w:t>
+      </w:r>
+      <w:r>
+        <w:rPr>
+          <w:rFonts w:asciiTheme="minorEastAsia" w:hAnsiTheme="minorEastAsia" w:hint="eastAsia"/>
+          <w:sz w:val="24"/>
+          <w:szCs w:val="24"/>
+        </w:rPr>
+        <w:t>而后用户增加相应的积分。</w:t>
+      </w:r>
+    </w:p>
+    <w:p>
+      <w:pPr>
+        <w:pStyle w:val="1"/>
+        <w:rPr>
+          <w:rFonts w:asciiTheme="minorEastAsia" w:hAnsiTheme="minorEastAsia"/>
+          <w:b w:val="0"/>
+          <w:sz w:val="24"/>
+          <w:szCs w:val="24"/>
+        </w:rPr>
+      </w:pPr>
+      <w:bookmarkStart w:id="17" w:name="_Toc514073470"/>
+      <w:r>
+        <w:rPr>
+          <w:rFonts w:asciiTheme="minorEastAsia" w:hAnsiTheme="minorEastAsia" w:hint="eastAsia"/>
+          <w:sz w:val="24"/>
+          <w:szCs w:val="24"/>
+        </w:rPr>
+        <w:t>4</w:t>
+      </w:r>
+      <w:r>
+        <w:rPr>
+          <w:rFonts w:asciiTheme="minorEastAsia" w:hAnsiTheme="minorEastAsia" w:hint="eastAsia"/>
+          <w:sz w:val="24"/>
+          <w:szCs w:val="24"/>
+        </w:rPr>
+        <w:t>运营管理系统</w:t>
+      </w:r>
       <w:bookmarkEnd w:id="17"/>
-    </w:p>
-    <w:p>
-      <w:pPr>
-        <w:spacing w:beforeLines="50" w:before="156" w:line="320" w:lineRule="atLeast"/>
-        <w:rPr>
-          <w:rFonts w:asciiTheme="minorEastAsia" w:hAnsiTheme="minorEastAsia"/>
-          <w:sz w:val="24"/>
-          <w:szCs w:val="24"/>
-        </w:rPr>
-      </w:pPr>
-      <w:r>
-        <w:rPr>
-          <w:rFonts w:asciiTheme="minorEastAsia" w:hAnsiTheme="minorEastAsia" w:hint="eastAsia"/>
-          <w:sz w:val="24"/>
-          <w:szCs w:val="24"/>
-        </w:rPr>
-        <w:t>若任务为自动审核任务，当用户在用户端提交任务后，若任务条件达到自动审核所定条件，则自动判定为通过</w:t>
-      </w:r>
-      <w:r>
-        <w:rPr>
-          <w:rFonts w:asciiTheme="minorEastAsia" w:hAnsiTheme="minorEastAsia" w:hint="eastAsia"/>
-          <w:sz w:val="24"/>
-          <w:szCs w:val="24"/>
-        </w:rPr>
-        <w:t>，</w:t>
-      </w:r>
-      <w:r>
-        <w:rPr>
-          <w:rFonts w:asciiTheme="minorEastAsia" w:hAnsiTheme="minorEastAsia" w:hint="eastAsia"/>
-          <w:sz w:val="24"/>
-          <w:szCs w:val="24"/>
-        </w:rPr>
-        <w:t>而后用户增加相应的积分。</w:t>
-      </w:r>
-    </w:p>
-    <w:p>
-      <w:pPr>
-        <w:pStyle w:val="1"/>
-        <w:rPr>
-          <w:rFonts w:asciiTheme="minorEastAsia" w:hAnsiTheme="minorEastAsia"/>
-          <w:b w:val="0"/>
-          <w:sz w:val="24"/>
-          <w:szCs w:val="24"/>
-        </w:rPr>
-      </w:pPr>
-      <w:bookmarkStart w:id="18" w:name="_Toc514073470"/>
-      <w:r>
-        <w:rPr>
-          <w:rFonts w:asciiTheme="minorEastAsia" w:hAnsiTheme="minorEastAsia" w:hint="eastAsia"/>
-          <w:sz w:val="24"/>
-          <w:szCs w:val="24"/>
-        </w:rPr>
-        <w:t>4</w:t>
-      </w:r>
-      <w:r>
-        <w:rPr>
-          <w:rFonts w:asciiTheme="minorEastAsia" w:hAnsiTheme="minorEastAsia" w:hint="eastAsia"/>
-          <w:sz w:val="24"/>
-          <w:szCs w:val="24"/>
-        </w:rPr>
-        <w:t>运营管理系统</w:t>
-      </w:r>
+      <w:r>
+        <w:rPr>
+          <w:rFonts w:asciiTheme="minorEastAsia" w:hAnsiTheme="minorEastAsia" w:hint="eastAsia"/>
+          <w:sz w:val="24"/>
+          <w:szCs w:val="24"/>
+        </w:rPr>
+        <w:t>（后台消息管理</w:t>
+      </w:r>
+      <w:r>
+        <w:rPr>
+          <w:rFonts w:asciiTheme="minorEastAsia" w:hAnsiTheme="minorEastAsia" w:hint="eastAsia"/>
+          <w:sz w:val="24"/>
+          <w:szCs w:val="24"/>
+        </w:rPr>
+        <w:t>及审核</w:t>
+      </w:r>
+      <w:bookmarkStart w:id="18" w:name="_GoBack"/>
       <w:bookmarkEnd w:id="18"/>
+      <w:r>
+        <w:rPr>
+          <w:rFonts w:asciiTheme="minorEastAsia" w:hAnsiTheme="minorEastAsia" w:hint="eastAsia"/>
+          <w:sz w:val="24"/>
+          <w:szCs w:val="24"/>
+        </w:rPr>
+        <w:t>）</w:t>
+      </w:r>
     </w:p>
     <w:p>
       <w:pPr>

</xml_diff>